<commit_message>
clarified in readme how to run sDada, improved its description in the comments
</commit_message>
<xml_diff>
--- a/Readme.docx
+++ b/Readme.docx
@@ -65,65 +65,40 @@
       <w:proofErr w:type="spellEnd"/>
       <w:proofErr w:type="gramEnd"/>
       <w:r>
-        <w:t xml:space="preserve"> is a</w:t>
-      </w:r>
-      <w:r>
-        <w:t>n open source</w:t>
-      </w:r>
-      <w:r>
-        <w:t xml:space="preserve"> program written in the MATLAB language, that performs shape dynamics analysis of images of </w:t>
-      </w:r>
-      <w:r>
-        <w:t xml:space="preserve">membrane-labeled </w:t>
-      </w:r>
-      <w:r>
-        <w:t>ba</w:t>
-      </w:r>
-      <w:r>
-        <w:t xml:space="preserve">cteria. </w:t>
-      </w:r>
-      <w:r>
-        <w:t>The program</w:t>
-      </w:r>
-      <w:r>
-        <w:t xml:space="preserve"> segments the </w:t>
-      </w:r>
-      <w:proofErr w:type="gramStart"/>
-      <w:r>
-        <w:t>images and allows for quality control by the user</w:t>
-      </w:r>
-      <w:proofErr w:type="gramEnd"/>
-      <w:r>
-        <w:t xml:space="preserve"> and creates a rough shape model based on the </w:t>
-      </w:r>
-      <w:proofErr w:type="spellStart"/>
-      <w:r>
-        <w:t>micro</w:t>
-      </w:r>
-      <w:r>
-        <w:t>beTracker</w:t>
-      </w:r>
-      <w:proofErr w:type="spellEnd"/>
-      <w:r>
-        <w:t xml:space="preserve"> software package. </w:t>
+        <w:t xml:space="preserve"> is an open source MATLAB-based program </w:t>
+      </w:r>
+      <w:r>
+        <w:t>which extracts shape dynamics and protein localization</w:t>
       </w:r>
       <w:r>
         <w:t xml:space="preserve"> </w:t>
       </w:r>
       <w:r>
-        <w:t>It provides accurate measurement of the width at many points the central line of the contour</w:t>
-      </w:r>
-      <w:r>
-        <w:t xml:space="preserve"> to </w:t>
-      </w:r>
-      <w:r>
-        <w:t>achieve a</w:t>
-      </w:r>
-      <w:r>
-        <w:t xml:space="preserve"> shape</w:t>
-      </w:r>
-      <w:r>
-        <w:t xml:space="preserve"> parametrization of the bacterium. </w:t>
+        <w:t>from</w:t>
+      </w:r>
+      <w:r>
+        <w:t xml:space="preserve"> </w:t>
+      </w:r>
+      <w:r>
+        <w:t xml:space="preserve">time-lapse </w:t>
+      </w:r>
+      <w:r>
+        <w:t xml:space="preserve">dual-color </w:t>
+      </w:r>
+      <w:r>
+        <w:t xml:space="preserve">images of </w:t>
+      </w:r>
+      <w:r>
+        <w:t xml:space="preserve">rod-shaped </w:t>
+      </w:r>
+      <w:r>
+        <w:t>bacteria</w:t>
+      </w:r>
+      <w:r>
+        <w:t>.</w:t>
+      </w:r>
+      <w:r>
+        <w:t xml:space="preserve"> </w:t>
       </w:r>
       <w:proofErr w:type="spellStart"/>
       <w:proofErr w:type="gramStart"/>
@@ -133,89 +108,55 @@
       <w:proofErr w:type="spellEnd"/>
       <w:proofErr w:type="gramEnd"/>
       <w:r>
-        <w:t xml:space="preserve"> provides analysis of </w:t>
-      </w:r>
-      <w:r>
-        <w:t>labeled</w:t>
-      </w:r>
-      <w:r>
-        <w:t xml:space="preserve"> divisome</w:t>
-      </w:r>
-      <w:r>
-        <w:t xml:space="preserve"> proteins</w:t>
-      </w:r>
-      <w:r>
-        <w:t xml:space="preserve"> in the</w:t>
-      </w:r>
-      <w:r>
-        <w:t xml:space="preserve"> second channel, measuring </w:t>
-      </w:r>
-      <w:r>
-        <w:t>their</w:t>
-      </w:r>
-      <w:r>
-        <w:t xml:space="preserve"> position, assembly and diameter. </w:t>
-      </w:r>
-      <w:r>
-        <w:t>The p</w:t>
-      </w:r>
-      <w:r>
-        <w:t xml:space="preserve">ipeline allows </w:t>
-      </w:r>
-      <w:proofErr w:type="gramStart"/>
-      <w:r>
-        <w:t>to dissect</w:t>
-      </w:r>
-      <w:proofErr w:type="gramEnd"/>
-      <w:r>
         <w:t xml:space="preserve"> </w:t>
       </w:r>
       <w:r>
-        <w:t>cell shape</w:t>
-      </w:r>
-      <w:r>
-        <w:t xml:space="preserve"> </w:t>
-      </w:r>
-      <w:r>
-        <w:t xml:space="preserve">parameters as a function of time </w:t>
-      </w:r>
-      <w:r>
-        <w:t>(</w:t>
-      </w:r>
-      <w:r>
-        <w:t>length at birth, constriction onset</w:t>
-      </w:r>
-      <w:r>
-        <w:t xml:space="preserve"> time, end time of the cell cycle</w:t>
-      </w:r>
-      <w:r>
-        <w:t>, and constriction rate</w:t>
-      </w:r>
-      <w:r>
-        <w:t>, etc.)</w:t>
-      </w:r>
-      <w:r>
-        <w:t xml:space="preserve">. </w:t>
-      </w:r>
-      <w:r>
-        <w:t>The s</w:t>
-      </w:r>
-      <w:r>
-        <w:t xml:space="preserve">cript </w:t>
-      </w:r>
-      <w:proofErr w:type="gramStart"/>
-      <w:r>
-        <w:t>was</w:t>
-      </w:r>
-      <w:r>
-        <w:t xml:space="preserve"> designed</w:t>
-      </w:r>
-      <w:proofErr w:type="gramEnd"/>
-      <w:r>
-        <w:t xml:space="preserve"> with a module to measure</w:t>
-      </w:r>
-      <w:r>
-        <w:t xml:space="preserve"> the asymmetric placement of the division site and the curvature of the long axis of the cell.</w:t>
+        <w:t xml:space="preserve">extracts </w:t>
+      </w:r>
+      <w:r>
+        <w:t>contours</w:t>
+      </w:r>
+      <w:r>
+        <w:t xml:space="preserve"> from the images, which </w:t>
+      </w:r>
+      <w:r>
+        <w:t>are</w:t>
+      </w:r>
+      <w:r>
+        <w:t xml:space="preserve"> align</w:t>
+      </w:r>
+      <w:r>
+        <w:t xml:space="preserve">ed </w:t>
+      </w:r>
+      <w:r>
+        <w:t xml:space="preserve">with </w:t>
+      </w:r>
+      <w:r>
+        <w:t xml:space="preserve">protein localization parameters, using time </w:t>
+      </w:r>
+      <w:r>
+        <w:t xml:space="preserve">information </w:t>
+      </w:r>
+      <w:r>
+        <w:t xml:space="preserve">to infer dynamics of </w:t>
+      </w:r>
+      <w:r>
+        <w:t xml:space="preserve">cell shape and </w:t>
+      </w:r>
+      <w:r>
+        <w:t>p</w:t>
+      </w:r>
+      <w:r>
+        <w:t xml:space="preserve">rotein localization. </w:t>
+      </w:r>
+      <w:r>
+        <w:t>The pipeline</w:t>
+      </w:r>
+      <w:r>
+        <w:t xml:space="preserve"> provides a set of statistical tools to study the correlations b</w:t>
+      </w:r>
+      <w:r>
+        <w:t>etween the extracted parameters.</w:t>
       </w:r>
     </w:p>
     <w:p>
@@ -438,7 +379,19 @@
     </w:p>
     <w:p>
       <w:r>
-        <w:t>To run an analysis cycle, you need to set-up and run “</w:t>
+        <w:t xml:space="preserve">To run an analysis cycle, </w:t>
+      </w:r>
+      <w:r>
+        <w:t xml:space="preserve">one </w:t>
+      </w:r>
+      <w:r>
+        <w:t>need</w:t>
+      </w:r>
+      <w:r>
+        <w:t>s</w:t>
+      </w:r>
+      <w:r>
+        <w:t xml:space="preserve"> to set-up and run “</w:t>
       </w:r>
       <w:proofErr w:type="spellStart"/>
       <w:r>
@@ -475,16 +428,45 @@
         <w:t xml:space="preserve"> below and</w:t>
       </w:r>
       <w:r>
-        <w:t xml:space="preserve"> in the comments of the code, briefly: first</w:t>
-      </w:r>
-      <w:r>
-        <w:t>,</w:t>
-      </w:r>
-      <w:r>
-        <w:t xml:space="preserve"> the experimental parameters and file- and folder names are set. Then the first part of the analysis starts: “</w:t>
+        <w:t xml:space="preserve"> in the comments of the code</w:t>
+      </w:r>
+      <w:r>
+        <w:t xml:space="preserve">. The user has to open the </w:t>
       </w:r>
       <w:proofErr w:type="spellStart"/>
       <w:r>
+        <w:t>sDaDa_script</w:t>
+      </w:r>
+      <w:proofErr w:type="spellEnd"/>
+      <w:r>
+        <w:t xml:space="preserve"> and set the experimental parameters, file- and folder</w:t>
+      </w:r>
+      <w:r>
+        <w:t xml:space="preserve"> paths</w:t>
+      </w:r>
+      <w:r>
+        <w:t xml:space="preserve"> </w:t>
+      </w:r>
+      <w:r>
+        <w:t>in the sections “Parameters” and “File name and path”</w:t>
+      </w:r>
+      <w:r>
+        <w:t>. The main function</w:t>
+      </w:r>
+      <w:r>
+        <w:t>s</w:t>
+      </w:r>
+      <w:r>
+        <w:t xml:space="preserve"> </w:t>
+      </w:r>
+      <w:r>
+        <w:t>are</w:t>
+      </w:r>
+      <w:r>
+        <w:t xml:space="preserve"> “</w:t>
+      </w:r>
+      <w:proofErr w:type="spellStart"/>
+      <w:r>
         <w:rPr>
           <w:i/>
         </w:rPr>
@@ -492,54 +474,48 @@
       </w:r>
       <w:proofErr w:type="spellEnd"/>
       <w:r>
-        <w:t xml:space="preserve">”, </w:t>
-      </w:r>
-      <w:r>
-        <w:t>which</w:t>
+        <w:t>”, which segments the images and extracts shape parameters</w:t>
+      </w:r>
+      <w:r>
+        <w:t xml:space="preserve">, and </w:t>
+      </w:r>
+      <w:r>
+        <w:t>“</w:t>
+      </w:r>
+      <w:proofErr w:type="spellStart"/>
+      <w:r>
+        <w:rPr>
+          <w:i/>
+        </w:rPr>
+        <w:t>analyzeShapeDynamics</w:t>
+      </w:r>
+      <w:proofErr w:type="spellEnd"/>
+      <w:r>
+        <w:t>”</w:t>
+      </w:r>
+      <w:r>
+        <w:t xml:space="preserve">, which infers, </w:t>
+      </w:r>
+      <w:proofErr w:type="gramStart"/>
+      <w:r>
+        <w:t>plots and fits constriction dynamics</w:t>
+      </w:r>
+      <w:proofErr w:type="gramEnd"/>
+      <w:r>
+        <w:t xml:space="preserve"> and determines constriction onset</w:t>
+      </w:r>
+      <w:r>
+        <w:t>.</w:t>
       </w:r>
       <w:r>
         <w:t xml:space="preserve"> </w:t>
       </w:r>
       <w:r>
-        <w:t>segments the images and extracts shape parameters</w:t>
-      </w:r>
-      <w:r>
-        <w:t xml:space="preserve">. The next </w:t>
-      </w:r>
-      <w:r>
-        <w:t>part</w:t>
-      </w:r>
-      <w:r>
-        <w:t>,</w:t>
-      </w:r>
-      <w:r>
-        <w:t xml:space="preserve"> called</w:t>
-      </w:r>
-      <w:r>
-        <w:t xml:space="preserve"> “</w:t>
-      </w:r>
-      <w:proofErr w:type="spellStart"/>
-      <w:r>
-        <w:rPr>
-          <w:i/>
-        </w:rPr>
-        <w:t>analyzeShapeDynamics</w:t>
-      </w:r>
-      <w:proofErr w:type="spellEnd"/>
-      <w:r>
-        <w:t>”,</w:t>
-      </w:r>
-      <w:r>
-        <w:t xml:space="preserve"> analyzes and plots the constriction dynamics.</w:t>
-      </w:r>
-      <w:r>
-        <w:t xml:space="preserve"> Finally, the output </w:t>
-      </w:r>
-      <w:proofErr w:type="gramStart"/>
-      <w:r>
-        <w:t>is saved</w:t>
-      </w:r>
-      <w:proofErr w:type="gramEnd"/>
+        <w:t>It is recommended to execute the script section by section</w:t>
+      </w:r>
+      <w:r>
+        <w:t xml:space="preserve"> (ctrl + enter)</w:t>
+      </w:r>
       <w:r>
         <w:t>.</w:t>
       </w:r>
@@ -563,6 +539,8 @@
         </w:rPr>
         <w:t>sDaDa_script</w:t>
       </w:r>
+      <w:bookmarkStart w:id="0" w:name="_GoBack"/>
+      <w:bookmarkEnd w:id="0"/>
       <w:proofErr w:type="spellEnd"/>
     </w:p>
     <w:p>
@@ -852,7 +830,6 @@
               <w:rPr>
                 <w:i/>
               </w:rPr>
-              <w:lastRenderedPageBreak/>
               <w:t>dataset</w:t>
             </w:r>
           </w:p>
@@ -937,6 +914,7 @@
               <w:rPr>
                 <w:i/>
               </w:rPr>
+              <w:lastRenderedPageBreak/>
               <w:t>PathName</w:t>
             </w:r>
             <w:proofErr w:type="spellEnd"/>
@@ -1720,82 +1698,82 @@
       </w:r>
       <w:proofErr w:type="gramEnd"/>
       <w:r>
-        <w:t xml:space="preserve"> Use this option to indicate the cell finished </w:t>
+        <w:t xml:space="preserve"> Use this option to indicate the cell finished division and its analysis should stop before this frame, afterwards confirm with option </w:t>
+      </w:r>
+      <w:r>
+        <w:t>(</w:t>
+      </w:r>
+      <w:r>
+        <w:t>9</w:t>
+      </w:r>
+      <w:r>
+        <w:t>)</w:t>
+      </w:r>
+      <w:r>
+        <w:t xml:space="preserve">. This gives the opportunity to use </w:t>
+      </w:r>
+      <w:r>
+        <w:t>(</w:t>
+      </w:r>
+      <w:r>
+        <w:t>7</w:t>
+      </w:r>
+      <w:r>
+        <w:t>)</w:t>
+      </w:r>
+      <w:r>
+        <w:t xml:space="preserve"> or </w:t>
+      </w:r>
+      <w:r>
+        <w:t>(</w:t>
+      </w:r>
+      <w:r>
+        <w:t>8</w:t>
+      </w:r>
+      <w:r>
+        <w:t>)</w:t>
+      </w:r>
+      <w:r>
+        <w:t xml:space="preserve"> </w:t>
+      </w:r>
+      <w:r>
+        <w:t xml:space="preserve">first </w:t>
+      </w:r>
+      <w:r>
+        <w:t xml:space="preserve">when </w:t>
+      </w:r>
+      <w:r>
+        <w:t xml:space="preserve">option </w:t>
+      </w:r>
+      <w:r>
+        <w:t>(</w:t>
+      </w:r>
+      <w:r>
+        <w:t>10</w:t>
+      </w:r>
+      <w:r>
+        <w:t>)</w:t>
+      </w:r>
+      <w:r>
+        <w:t xml:space="preserve"> </w:t>
+      </w:r>
+      <w:proofErr w:type="gramStart"/>
+      <w:r>
+        <w:t>is used</w:t>
+      </w:r>
+      <w:proofErr w:type="gramEnd"/>
+      <w:r>
+        <w:t xml:space="preserve"> accidentally</w:t>
+      </w:r>
+      <w:r>
+        <w:t xml:space="preserve">. It often helps to look at the </w:t>
+      </w:r>
+      <w:r>
+        <w:t>two-</w:t>
       </w:r>
       <w:r>
         <w:lastRenderedPageBreak/>
-        <w:t xml:space="preserve">division and its analysis should stop before this frame, afterwards confirm with option </w:t>
-      </w:r>
-      <w:r>
-        <w:t>(</w:t>
-      </w:r>
-      <w:r>
-        <w:t>9</w:t>
-      </w:r>
-      <w:r>
-        <w:t>)</w:t>
-      </w:r>
-      <w:r>
-        <w:t xml:space="preserve">. This gives the opportunity to use </w:t>
-      </w:r>
-      <w:r>
-        <w:t>(</w:t>
-      </w:r>
-      <w:r>
-        <w:t>7</w:t>
-      </w:r>
-      <w:r>
-        <w:t>)</w:t>
-      </w:r>
-      <w:r>
-        <w:t xml:space="preserve"> or </w:t>
-      </w:r>
-      <w:r>
-        <w:t>(</w:t>
-      </w:r>
-      <w:r>
-        <w:t>8</w:t>
-      </w:r>
-      <w:r>
-        <w:t>)</w:t>
-      </w:r>
-      <w:r>
-        <w:t xml:space="preserve"> </w:t>
-      </w:r>
-      <w:r>
-        <w:t xml:space="preserve">first </w:t>
-      </w:r>
-      <w:r>
-        <w:t xml:space="preserve">when </w:t>
-      </w:r>
-      <w:r>
-        <w:t xml:space="preserve">option </w:t>
-      </w:r>
-      <w:r>
-        <w:t>(</w:t>
-      </w:r>
-      <w:r>
-        <w:t>10</w:t>
-      </w:r>
-      <w:r>
-        <w:t>)</w:t>
-      </w:r>
-      <w:r>
-        <w:t xml:space="preserve"> </w:t>
-      </w:r>
-      <w:proofErr w:type="gramStart"/>
-      <w:r>
-        <w:t>is used</w:t>
-      </w:r>
-      <w:proofErr w:type="gramEnd"/>
-      <w:r>
-        <w:t xml:space="preserve"> accidentally</w:t>
-      </w:r>
-      <w:r>
-        <w:t xml:space="preserve">. It often helps to look at the </w:t>
-      </w:r>
-      <w:r>
-        <w:t>two-color</w:t>
+        <w:t>color</w:t>
       </w:r>
       <w:r>
         <w:t xml:space="preserve"> video beforehand to determine at which frame the cell finished</w:t>
@@ -2167,8 +2145,6 @@
       <w:r>
         <w:t>, D: steps perpendicular to cell long axis.</w:t>
       </w:r>
-      <w:bookmarkStart w:id="0" w:name="_GoBack"/>
-      <w:bookmarkEnd w:id="0"/>
     </w:p>
     <w:tbl>
       <w:tblPr>
@@ -6382,6 +6358,8 @@
   <w:rsids>
     <w:rsidRoot w:val="00B767AE"/>
     <w:rsid w:val="002D14DE"/>
+    <w:rsid w:val="00472305"/>
+    <w:rsid w:val="005E29B2"/>
     <w:rsid w:val="00B767AE"/>
     <w:rsid w:val="00D94A34"/>
     <w:rsid w:val="00E1389F"/>

</xml_diff>